<commit_message>
review template pattern da Yuliia
</commit_message>
<xml_diff>
--- a/Project/Phase 1/Sprint 1/Yuliia/Design_Patterns_Yuliia_detailed_reviewlog.docx
+++ b/Project/Phase 1/Sprint 1/Yuliia/Design_Patterns_Yuliia_detailed_reviewlog.docx
@@ -4,34 +4,16 @@
   <w:body>
     <w:p>
       <w:r>
-        <w:t xml:space="preserve">Diogo Ye 56726 – </w:t>
-      </w:r>
-      <w:proofErr w:type="spellStart"/>
-      <w:r>
-        <w:t>Factory</w:t>
-      </w:r>
-      <w:proofErr w:type="spellEnd"/>
-      <w:r>
-        <w:t xml:space="preserve"> </w:t>
-      </w:r>
-      <w:proofErr w:type="spellStart"/>
-      <w:r>
-        <w:t>Method</w:t>
-      </w:r>
-      <w:proofErr w:type="spellEnd"/>
-      <w:r>
-        <w:t>,</w:t>
+        <w:t>Diogo Ye 56726 – Factory Method,</w:t>
       </w:r>
       <w:r>
-        <w:t xml:space="preserve"> penso que o “</w:t>
+        <w:t xml:space="preserve"> penso que o “pattern” esteja bem identificado, e bem fundamentado.</w:t>
       </w:r>
-      <w:proofErr w:type="spellStart"/>
+    </w:p>
+    <w:p/>
+    <w:p>
       <w:r>
-        <w:t>pattern</w:t>
-      </w:r>
-      <w:proofErr w:type="spellEnd"/>
-      <w:r>
-        <w:t>” esteja bem identificado, e bem fundamentado.</w:t>
+        <w:t>Tiago Vieira 57719 – Template, penso que poderias por mais amostras do código onde esse método é implementado.</w:t>
       </w:r>
     </w:p>
     <w:sectPr>
@@ -167,6 +149,7 @@
     <w:lsdException w:name="HTML Sample" w:semiHidden="1" w:unhideWhenUsed="1"/>
     <w:lsdException w:name="HTML Typewriter" w:semiHidden="1" w:unhideWhenUsed="1"/>
     <w:lsdException w:name="HTML Variable" w:semiHidden="1" w:unhideWhenUsed="1"/>
+    <w:lsdException w:name="Normal Table" w:semiHidden="1" w:unhideWhenUsed="1"/>
     <w:lsdException w:name="annotation subject" w:semiHidden="1" w:unhideWhenUsed="1"/>
     <w:lsdException w:name="No List" w:semiHidden="1" w:unhideWhenUsed="1"/>
     <w:lsdException w:name="Outline List 1" w:semiHidden="1" w:unhideWhenUsed="1"/>
@@ -213,8 +196,10 @@
     <w:lsdException w:name="Table Subtle 2" w:semiHidden="1" w:unhideWhenUsed="1"/>
     <w:lsdException w:name="Table Web 1" w:semiHidden="1" w:unhideWhenUsed="1"/>
     <w:lsdException w:name="Table Web 2" w:semiHidden="1" w:unhideWhenUsed="1"/>
+    <w:lsdException w:name="Table Web 3" w:semiHidden="1" w:unhideWhenUsed="1"/>
     <w:lsdException w:name="Balloon Text" w:semiHidden="1" w:unhideWhenUsed="1"/>
     <w:lsdException w:name="Table Grid" w:uiPriority="39"/>
+    <w:lsdException w:name="Table Theme" w:semiHidden="1" w:unhideWhenUsed="1"/>
     <w:lsdException w:name="Placeholder Text" w:semiHidden="1"/>
     <w:lsdException w:name="No Spacing" w:uiPriority="1" w:qFormat="1"/>
     <w:lsdException w:name="Light Shading" w:uiPriority="60"/>
@@ -440,7 +425,7 @@
     <w:name w:val="Normal"/>
     <w:qFormat/>
   </w:style>
-  <w:style w:type="character" w:default="1" w:styleId="Tipodeletrapredefinidodopargrafo">
+  <w:style w:type="character" w:default="1" w:styleId="Fontepargpadro">
     <w:name w:val="Default Paragraph Font"/>
     <w:uiPriority w:val="1"/>
     <w:semiHidden/>

</xml_diff>